<commit_message>
added the final part of the SQL SELECT query and added rows insertion
</commit_message>
<xml_diff>
--- a/SQL.docx
+++ b/SQL.docx
@@ -2,6 +2,19 @@
 <file path=word/document.xml><?xml version="1.0" encoding="utf-8"?>
 <w:document xmlns:wpc="http://schemas.microsoft.com/office/word/2010/wordprocessingCanvas" xmlns:cx="http://schemas.microsoft.com/office/drawing/2014/chartex" xmlns:cx1="http://schemas.microsoft.com/office/drawing/2015/9/8/chartex" xmlns:cx2="http://schemas.microsoft.com/office/drawing/2015/10/21/chartex" xmlns:cx3="http://schemas.microsoft.com/office/drawing/2016/5/9/chartex" xmlns:cx4="http://schemas.microsoft.com/office/drawing/2016/5/10/chartex" xmlns:cx5="http://schemas.microsoft.com/office/drawing/2016/5/11/chartex" xmlns:cx6="http://schemas.microsoft.com/office/drawing/2016/5/12/chartex" xmlns:cx7="http://schemas.microsoft.com/office/drawing/2016/5/13/chartex" xmlns:cx8="http://schemas.microsoft.com/office/drawing/2016/5/14/chartex" xmlns:mc="http://schemas.openxmlformats.org/markup-compatibility/2006" xmlns:aink="http://schemas.microsoft.com/office/drawing/2016/ink" xmlns:am3d="http://schemas.microsoft.com/office/drawing/2017/model3d" xmlns:o="urn:schemas-microsoft-com:office:office" xmlns:r="http://schemas.openxmlformats.org/officeDocument/2006/relationships" xmlns:m="http://schemas.openxmlformats.org/officeDocument/2006/math" xmlns:v="urn:schemas-microsoft-com:vml" xmlns:wp14="http://schemas.microsoft.com/office/word/2010/wordprocessingDrawing" xmlns:wp="http://schemas.openxmlformats.org/drawingml/2006/wordprocessingDrawing" xmlns:w10="urn:schemas-microsoft-com:office:word" xmlns:w="http://schemas.openxmlformats.org/wordprocessingml/2006/main" xmlns:w14="http://schemas.microsoft.com/office/word/2010/wordml" xmlns:w15="http://schemas.microsoft.com/office/word/2012/wordml" xmlns:w16cex="http://schemas.microsoft.com/office/word/2018/wordml/cex" xmlns:w16cid="http://schemas.microsoft.com/office/word/2016/wordml/cid" xmlns:w16="http://schemas.microsoft.com/office/word/2018/wordml" xmlns:w16sdtdh="http://schemas.microsoft.com/office/word/2020/wordml/sdtdatahash" xmlns:w16se="http://schemas.microsoft.com/office/word/2015/wordml/symex" xmlns:wpg="http://schemas.microsoft.com/office/word/2010/wordprocessingGroup" xmlns:wpi="http://schemas.microsoft.com/office/word/2010/wordprocessingInk" xmlns:wne="http://schemas.microsoft.com/office/word/2006/wordml" xmlns:wps="http://schemas.microsoft.com/office/word/2010/wordprocessingShape" mc:Ignorable="w14 w15 w16se w16cid w16 w16cex w16sdtdh wp14">
   <w:body>
+    <w:p>
+      <w:pPr>
+        <w:rPr>
+          <w:lang w:val="en-US"/>
+        </w:rPr>
+      </w:pPr>
+      <w:r>
+        <w:rPr>
+          <w:lang w:val="en-US"/>
+        </w:rPr>
+        <w:t>The final part of the SQL SELECT query is illustrated in Figure 8.</w:t>
+      </w:r>
+    </w:p>
     <w:p>
       <w:pPr>
         <w:rPr>
@@ -312,6 +325,7 @@
         <w:rPr>
           <w:lang w:val="en-US"/>
         </w:rPr>
+        <w:lastRenderedPageBreak/>
         <w:t xml:space="preserve">Figure </w:t>
       </w:r>
       <w:r>
@@ -339,7 +353,6 @@
           <w:noProof/>
           <w:lang w:val="en-US"/>
         </w:rPr>
-        <w:lastRenderedPageBreak/>
         <w:drawing>
           <wp:inline distT="0" distB="0" distL="0" distR="0" wp14:anchorId="01A8A6B7" wp14:editId="6AD96486">
             <wp:extent cx="3125299" cy="1698172"/>
@@ -413,7 +426,19 @@
         <w:rPr>
           <w:lang w:val="en-US"/>
         </w:rPr>
-        <w:t>Figure X illustrates the use of LEFT, RIGHT, and FULL JOINs in SQL queries.</w:t>
+        <w:t xml:space="preserve">Figure </w:t>
+      </w:r>
+      <w:r>
+        <w:rPr>
+          <w:lang w:val="en-US"/>
+        </w:rPr>
+        <w:t>5</w:t>
+      </w:r>
+      <w:r>
+        <w:rPr>
+          <w:lang w:val="en-US"/>
+        </w:rPr>
+        <w:t xml:space="preserve"> illustrates the use of LEFT, RIGHT, and FULL JOINs in SQL queries.</w:t>
       </w:r>
     </w:p>
     <w:p>
@@ -425,6 +450,7 @@
       </w:pPr>
       <w:r>
         <w:rPr>
+          <w:noProof/>
           <w:lang w:val="en-US"/>
         </w:rPr>
         <w:drawing>
@@ -475,28 +501,1040 @@
         <w:rPr>
           <w:lang w:val="en-US"/>
         </w:rPr>
-        <w:t>Figure X. LEFT, RIGHT, and FULL JOINs in SQL</w:t>
-      </w:r>
-    </w:p>
-    <w:p>
-      <w:pPr>
-        <w:rPr>
-          <w:lang w:val="en-US"/>
-        </w:rPr>
-      </w:pPr>
-      <w:r>
-        <w:rPr>
-          <w:lang w:val="en-US"/>
-        </w:rPr>
-        <w:t>1</w:t>
-      </w:r>
-    </w:p>
-    <w:p>
-      <w:pPr>
-        <w:rPr>
-          <w:lang w:val="en-US"/>
-        </w:rPr>
-      </w:pPr>
+        <w:t xml:space="preserve">Figure </w:t>
+      </w:r>
+      <w:r>
+        <w:rPr>
+          <w:lang w:val="en-US"/>
+        </w:rPr>
+        <w:t>5</w:t>
+      </w:r>
+      <w:r>
+        <w:rPr>
+          <w:lang w:val="en-US"/>
+        </w:rPr>
+        <w:t>. LEFT, RIGHT, and FULL JOINs in SQL</w:t>
+      </w:r>
+    </w:p>
+    <w:p>
+      <w:pPr>
+        <w:rPr>
+          <w:lang w:val="en-US"/>
+        </w:rPr>
+      </w:pPr>
+      <w:r>
+        <w:rPr>
+          <w:lang w:val="en-US"/>
+        </w:rPr>
+        <w:t xml:space="preserve">Figure </w:t>
+      </w:r>
+      <w:r>
+        <w:rPr>
+          <w:lang w:val="en-US"/>
+        </w:rPr>
+        <w:t>6</w:t>
+      </w:r>
+      <w:r>
+        <w:rPr>
+          <w:lang w:val="en-US"/>
+        </w:rPr>
+        <w:t xml:space="preserve"> illustrates common aggregate functions in SQL.</w:t>
+      </w:r>
+    </w:p>
+    <w:p>
+      <w:pPr>
+        <w:jc w:val="center"/>
+        <w:rPr>
+          <w:lang w:val="en-US"/>
+        </w:rPr>
+      </w:pPr>
+      <w:r>
+        <w:rPr>
+          <w:lang w:val="en-US"/>
+        </w:rPr>
+        <w:drawing>
+          <wp:inline distT="0" distB="0" distL="0" distR="0" wp14:anchorId="1EC42690" wp14:editId="04DE809A">
+            <wp:extent cx="5021096" cy="1507671"/>
+            <wp:effectExtent l="0" t="0" r="8255" b="0"/>
+            <wp:docPr id="6" name="Рисунок 6"/>
+            <wp:cNvGraphicFramePr>
+              <a:graphicFrameLocks xmlns:a="http://schemas.openxmlformats.org/drawingml/2006/main" noChangeAspect="1"/>
+            </wp:cNvGraphicFramePr>
+            <a:graphic xmlns:a="http://schemas.openxmlformats.org/drawingml/2006/main">
+              <a:graphicData uri="http://schemas.openxmlformats.org/drawingml/2006/picture">
+                <pic:pic xmlns:pic="http://schemas.openxmlformats.org/drawingml/2006/picture">
+                  <pic:nvPicPr>
+                    <pic:cNvPr id="1" name=""/>
+                    <pic:cNvPicPr/>
+                  </pic:nvPicPr>
+                  <pic:blipFill>
+                    <a:blip r:embed="rId9"/>
+                    <a:stretch>
+                      <a:fillRect/>
+                    </a:stretch>
+                  </pic:blipFill>
+                  <pic:spPr>
+                    <a:xfrm>
+                      <a:off x="0" y="0"/>
+                      <a:ext cx="5064479" cy="1520698"/>
+                    </a:xfrm>
+                    <a:prstGeom prst="rect">
+                      <a:avLst/>
+                    </a:prstGeom>
+                  </pic:spPr>
+                </pic:pic>
+              </a:graphicData>
+            </a:graphic>
+          </wp:inline>
+        </w:drawing>
+      </w:r>
+    </w:p>
+    <w:p>
+      <w:pPr>
+        <w:jc w:val="center"/>
+        <w:rPr>
+          <w:lang w:val="en-US"/>
+        </w:rPr>
+      </w:pPr>
+      <w:r>
+        <w:rPr>
+          <w:lang w:val="en-US"/>
+        </w:rPr>
+        <w:t xml:space="preserve">Figure </w:t>
+      </w:r>
+      <w:r>
+        <w:rPr>
+          <w:lang w:val="en-US"/>
+        </w:rPr>
+        <w:t>6</w:t>
+      </w:r>
+      <w:r>
+        <w:rPr>
+          <w:lang w:val="en-US"/>
+        </w:rPr>
+        <w:t>. SQL aggregate functions</w:t>
+      </w:r>
+    </w:p>
+    <w:p>
+      <w:pPr>
+        <w:rPr>
+          <w:lang w:val="en-US"/>
+        </w:rPr>
+      </w:pPr>
+      <w:r>
+        <w:rPr>
+          <w:lang w:val="en-US"/>
+        </w:rPr>
+        <w:t xml:space="preserve">Figure </w:t>
+      </w:r>
+      <w:r>
+        <w:rPr>
+          <w:lang w:val="en-US"/>
+        </w:rPr>
+        <w:t>7</w:t>
+      </w:r>
+      <w:r>
+        <w:rPr>
+          <w:lang w:val="en-US"/>
+        </w:rPr>
+        <w:t xml:space="preserve"> illustrates the use of the HAVING clause to filter grouped results in SQL queries.</w:t>
+      </w:r>
+    </w:p>
+    <w:p>
+      <w:pPr>
+        <w:jc w:val="center"/>
+      </w:pPr>
+      <w:r>
+        <w:lastRenderedPageBreak/>
+        <w:drawing>
+          <wp:inline distT="0" distB="0" distL="0" distR="0" wp14:anchorId="18FC6010" wp14:editId="75A71641">
+            <wp:extent cx="5056643" cy="1017815"/>
+            <wp:effectExtent l="0" t="0" r="0" b="0"/>
+            <wp:docPr id="7" name="Рисунок 7"/>
+            <wp:cNvGraphicFramePr>
+              <a:graphicFrameLocks xmlns:a="http://schemas.openxmlformats.org/drawingml/2006/main" noChangeAspect="1"/>
+            </wp:cNvGraphicFramePr>
+            <a:graphic xmlns:a="http://schemas.openxmlformats.org/drawingml/2006/main">
+              <a:graphicData uri="http://schemas.openxmlformats.org/drawingml/2006/picture">
+                <pic:pic xmlns:pic="http://schemas.openxmlformats.org/drawingml/2006/picture">
+                  <pic:nvPicPr>
+                    <pic:cNvPr id="1" name=""/>
+                    <pic:cNvPicPr/>
+                  </pic:nvPicPr>
+                  <pic:blipFill>
+                    <a:blip r:embed="rId10"/>
+                    <a:stretch>
+                      <a:fillRect/>
+                    </a:stretch>
+                  </pic:blipFill>
+                  <pic:spPr>
+                    <a:xfrm>
+                      <a:off x="0" y="0"/>
+                      <a:ext cx="5066102" cy="1019719"/>
+                    </a:xfrm>
+                    <a:prstGeom prst="rect">
+                      <a:avLst/>
+                    </a:prstGeom>
+                  </pic:spPr>
+                </pic:pic>
+              </a:graphicData>
+            </a:graphic>
+          </wp:inline>
+        </w:drawing>
+      </w:r>
+    </w:p>
+    <w:p>
+      <w:pPr>
+        <w:jc w:val="center"/>
+        <w:rPr>
+          <w:lang w:val="en-US"/>
+        </w:rPr>
+      </w:pPr>
+      <w:r>
+        <w:rPr>
+          <w:lang w:val="en-US"/>
+        </w:rPr>
+        <w:t xml:space="preserve">Figure </w:t>
+      </w:r>
+      <w:r>
+        <w:t>7</w:t>
+      </w:r>
+      <w:r>
+        <w:rPr>
+          <w:lang w:val="en-US"/>
+        </w:rPr>
+        <w:t>. HAVING clause in SQL</w:t>
+      </w:r>
+    </w:p>
+    <w:p>
+      <w:pPr>
+        <w:rPr>
+          <w:lang w:val="en-US"/>
+        </w:rPr>
+      </w:pPr>
+      <w:r>
+        <w:rPr>
+          <w:lang w:val="en-US"/>
+        </w:rPr>
+        <w:t xml:space="preserve">Figure </w:t>
+      </w:r>
+      <w:r>
+        <w:rPr>
+          <w:lang w:val="en-US"/>
+        </w:rPr>
+        <w:t>8</w:t>
+      </w:r>
+      <w:r>
+        <w:rPr>
+          <w:lang w:val="en-US"/>
+        </w:rPr>
+        <w:t xml:space="preserve"> illustrates the structure and execution order of a complete SQL SELECT query.</w:t>
+      </w:r>
+    </w:p>
+    <w:p>
+      <w:pPr>
+        <w:jc w:val="center"/>
+        <w:rPr>
+          <w:lang w:val="en-US"/>
+        </w:rPr>
+      </w:pPr>
+      <w:r>
+        <w:rPr>
+          <w:lang w:val="en-US"/>
+        </w:rPr>
+        <w:drawing>
+          <wp:inline distT="0" distB="0" distL="0" distR="0" wp14:anchorId="2ABECC58" wp14:editId="53A70756">
+            <wp:extent cx="4348843" cy="2013810"/>
+            <wp:effectExtent l="0" t="0" r="0" b="5715"/>
+            <wp:docPr id="8" name="Рисунок 8"/>
+            <wp:cNvGraphicFramePr>
+              <a:graphicFrameLocks xmlns:a="http://schemas.openxmlformats.org/drawingml/2006/main" noChangeAspect="1"/>
+            </wp:cNvGraphicFramePr>
+            <a:graphic xmlns:a="http://schemas.openxmlformats.org/drawingml/2006/main">
+              <a:graphicData uri="http://schemas.openxmlformats.org/drawingml/2006/picture">
+                <pic:pic xmlns:pic="http://schemas.openxmlformats.org/drawingml/2006/picture">
+                  <pic:nvPicPr>
+                    <pic:cNvPr id="1" name=""/>
+                    <pic:cNvPicPr/>
+                  </pic:nvPicPr>
+                  <pic:blipFill>
+                    <a:blip r:embed="rId11"/>
+                    <a:stretch>
+                      <a:fillRect/>
+                    </a:stretch>
+                  </pic:blipFill>
+                  <pic:spPr>
+                    <a:xfrm>
+                      <a:off x="0" y="0"/>
+                      <a:ext cx="4352290" cy="2015406"/>
+                    </a:xfrm>
+                    <a:prstGeom prst="rect">
+                      <a:avLst/>
+                    </a:prstGeom>
+                  </pic:spPr>
+                </pic:pic>
+              </a:graphicData>
+            </a:graphic>
+          </wp:inline>
+        </w:drawing>
+      </w:r>
+    </w:p>
+    <w:p>
+      <w:pPr>
+        <w:jc w:val="center"/>
+        <w:rPr>
+          <w:lang w:val="en-US"/>
+        </w:rPr>
+      </w:pPr>
+      <w:r>
+        <w:rPr>
+          <w:lang w:val="en-US"/>
+        </w:rPr>
+        <w:t xml:space="preserve">Figure </w:t>
+      </w:r>
+      <w:r>
+        <w:rPr>
+          <w:lang w:val="en-US"/>
+        </w:rPr>
+        <w:t>8</w:t>
+      </w:r>
+      <w:r>
+        <w:rPr>
+          <w:lang w:val="en-US"/>
+        </w:rPr>
+        <w:t>. Complete SQL SELECT query</w:t>
+      </w:r>
+    </w:p>
+    <w:p>
+      <w:pPr>
+        <w:rPr>
+          <w:lang w:val="en-US"/>
+        </w:rPr>
+      </w:pPr>
+      <w:r>
+        <w:rPr>
+          <w:lang w:val="en-US"/>
+        </w:rPr>
+        <w:t>Query order of execution</w:t>
+      </w:r>
+    </w:p>
+    <w:p>
+      <w:pPr>
+        <w:rPr>
+          <w:lang w:val="en-US"/>
+        </w:rPr>
+      </w:pPr>
+      <w:r>
+        <w:rPr>
+          <w:lang w:val="en-US"/>
+        </w:rPr>
+        <w:t>1. FROM and JOINs</w:t>
+      </w:r>
+    </w:p>
+    <w:p>
+      <w:pPr>
+        <w:rPr>
+          <w:lang w:val="en-US"/>
+        </w:rPr>
+      </w:pPr>
+      <w:r>
+        <w:rPr>
+          <w:lang w:val="en-US"/>
+        </w:rPr>
+        <w:t>The FROM clause, and subsequent JOINs are first executed to determine the total working set of data that is being queried. This includes subqueries in this clause, and can cause temporary tables to be created under the hood containing all the columns and rows of the tables being joined.</w:t>
+      </w:r>
+    </w:p>
+    <w:p>
+      <w:pPr>
+        <w:rPr>
+          <w:lang w:val="en-US"/>
+        </w:rPr>
+      </w:pPr>
+      <w:r>
+        <w:rPr>
+          <w:lang w:val="en-US"/>
+        </w:rPr>
+        <w:t xml:space="preserve">2. </w:t>
+      </w:r>
+      <w:proofErr w:type="gramStart"/>
+      <w:r>
+        <w:rPr>
+          <w:lang w:val="en-US"/>
+        </w:rPr>
+        <w:t>WHERE</w:t>
+      </w:r>
+      <w:proofErr w:type="gramEnd"/>
+    </w:p>
+    <w:p>
+      <w:pPr>
+        <w:rPr>
+          <w:lang w:val="en-US"/>
+        </w:rPr>
+      </w:pPr>
+      <w:r>
+        <w:rPr>
+          <w:lang w:val="en-US"/>
+        </w:rPr>
+        <w:t>Once we have the total working set of data, the first-pass WHERE constraints are applied to the individual rows, and rows that do not satisfy the constraint are discarded. Each of the constraints can only access columns directly from the tables requested in the FROM clause. Aliases in the SELECT part of the query are not accessible in most databases since they may include expressions dependent on parts of the query that have not yet executed.</w:t>
+      </w:r>
+    </w:p>
+    <w:p>
+      <w:pPr>
+        <w:rPr>
+          <w:lang w:val="en-US"/>
+        </w:rPr>
+      </w:pPr>
+      <w:r>
+        <w:rPr>
+          <w:lang w:val="en-US"/>
+        </w:rPr>
+        <w:t>3. GROUP BY</w:t>
+      </w:r>
+    </w:p>
+    <w:p>
+      <w:pPr>
+        <w:rPr>
+          <w:lang w:val="en-US"/>
+        </w:rPr>
+      </w:pPr>
+      <w:r>
+        <w:rPr>
+          <w:lang w:val="en-US"/>
+        </w:rPr>
+        <w:lastRenderedPageBreak/>
+        <w:t>The remaining rows after the WHERE constraints are applied are then grouped based on common values in the column specified in the GROUP BY clause. As a result of the grouping, there will only be as many rows as there are unique values in that column. Implicitly, this means that you should only need to use this when you have aggregate functions in your query.</w:t>
+      </w:r>
+    </w:p>
+    <w:p>
+      <w:pPr>
+        <w:rPr>
+          <w:lang w:val="en-US"/>
+        </w:rPr>
+      </w:pPr>
+      <w:r>
+        <w:rPr>
+          <w:lang w:val="en-US"/>
+        </w:rPr>
+        <w:t>4. HAVING</w:t>
+      </w:r>
+    </w:p>
+    <w:p>
+      <w:pPr>
+        <w:rPr>
+          <w:lang w:val="en-US"/>
+        </w:rPr>
+      </w:pPr>
+      <w:r>
+        <w:rPr>
+          <w:lang w:val="en-US"/>
+        </w:rPr>
+        <w:t>If the query has a GROUP BY clause, then the constraints in the HAVING clause are then applied to the grouped rows, discard the grouped rows that don't satisfy the constraint. Like the WHERE clause, aliases are also not accessible from this step in most databases.</w:t>
+      </w:r>
+    </w:p>
+    <w:p>
+      <w:pPr>
+        <w:rPr>
+          <w:lang w:val="en-US"/>
+        </w:rPr>
+      </w:pPr>
+      <w:r>
+        <w:rPr>
+          <w:lang w:val="en-US"/>
+        </w:rPr>
+        <w:t>5. SELECT</w:t>
+      </w:r>
+    </w:p>
+    <w:p>
+      <w:pPr>
+        <w:rPr>
+          <w:lang w:val="en-US"/>
+        </w:rPr>
+      </w:pPr>
+      <w:r>
+        <w:rPr>
+          <w:lang w:val="en-US"/>
+        </w:rPr>
+        <w:t>Any expressions in the SELECT part of the query are finally computed.</w:t>
+      </w:r>
+    </w:p>
+    <w:p>
+      <w:pPr>
+        <w:rPr>
+          <w:lang w:val="en-US"/>
+        </w:rPr>
+      </w:pPr>
+      <w:r>
+        <w:rPr>
+          <w:lang w:val="en-US"/>
+        </w:rPr>
+        <w:t>6. DISTINCT</w:t>
+      </w:r>
+    </w:p>
+    <w:p>
+      <w:pPr>
+        <w:rPr>
+          <w:lang w:val="en-US"/>
+        </w:rPr>
+      </w:pPr>
+      <w:r>
+        <w:rPr>
+          <w:lang w:val="en-US"/>
+        </w:rPr>
+        <w:t>Of the remaining rows, rows with duplicate values in the column marked as DISTINCT will be discarded.</w:t>
+      </w:r>
+    </w:p>
+    <w:p>
+      <w:pPr>
+        <w:rPr>
+          <w:lang w:val="en-US"/>
+        </w:rPr>
+      </w:pPr>
+      <w:r>
+        <w:rPr>
+          <w:lang w:val="en-US"/>
+        </w:rPr>
+        <w:t>7. ORDER BY</w:t>
+      </w:r>
+    </w:p>
+    <w:p>
+      <w:pPr>
+        <w:rPr>
+          <w:lang w:val="en-US"/>
+        </w:rPr>
+      </w:pPr>
+      <w:r>
+        <w:rPr>
+          <w:lang w:val="en-US"/>
+        </w:rPr>
+        <w:t>If an order is specified by the ORDER BY clause, the rows are then sorted by the specified data in either ascending or descending order. Since all the expressions in the SELECT part of the query have been computed, you can reference aliases in this clause.</w:t>
+      </w:r>
+    </w:p>
+    <w:p>
+      <w:pPr>
+        <w:rPr>
+          <w:lang w:val="en-US"/>
+        </w:rPr>
+      </w:pPr>
+      <w:r>
+        <w:rPr>
+          <w:lang w:val="en-US"/>
+        </w:rPr>
+        <w:t>8. LIMIT / OFFSET</w:t>
+      </w:r>
+    </w:p>
+    <w:p>
+      <w:pPr>
+        <w:rPr>
+          <w:lang w:val="en-US"/>
+        </w:rPr>
+      </w:pPr>
+      <w:r>
+        <w:rPr>
+          <w:lang w:val="en-US"/>
+        </w:rPr>
+        <w:t>Finally, the rows that fall outside the range specified by the LIMIT and OFFSET are discarded, leaving the final set of rows to be returned from the query.</w:t>
+      </w:r>
+    </w:p>
+    <w:p>
+      <w:pPr>
+        <w:rPr>
+          <w:lang w:val="en-US"/>
+        </w:rPr>
+      </w:pPr>
+    </w:p>
+    <w:p>
+      <w:r>
+        <w:t xml:space="preserve">Порядок выполнения </w:t>
+      </w:r>
+      <w:r>
+        <w:rPr>
+          <w:lang w:val="en-US"/>
+        </w:rPr>
+        <w:t>SQL</w:t>
+      </w:r>
+      <w:r>
+        <w:t>-запроса</w:t>
+      </w:r>
+    </w:p>
+    <w:p>
+      <w:r>
+        <w:t xml:space="preserve">1. </w:t>
+      </w:r>
+      <w:r>
+        <w:rPr>
+          <w:lang w:val="en-US"/>
+        </w:rPr>
+        <w:t>FROM</w:t>
+      </w:r>
+      <w:r>
+        <w:t xml:space="preserve"> и </w:t>
+      </w:r>
+      <w:r>
+        <w:rPr>
+          <w:lang w:val="en-US"/>
+        </w:rPr>
+        <w:t>JOIN</w:t>
+      </w:r>
+    </w:p>
+    <w:p>
+      <w:r>
+        <w:t xml:space="preserve">Сначала выполняется предложение </w:t>
+      </w:r>
+      <w:r>
+        <w:rPr>
+          <w:lang w:val="en-US"/>
+        </w:rPr>
+        <w:t>FROM</w:t>
+      </w:r>
+      <w:r>
+        <w:t xml:space="preserve"> и все последующие </w:t>
+      </w:r>
+      <w:r>
+        <w:rPr>
+          <w:lang w:val="en-US"/>
+        </w:rPr>
+        <w:t>JOIN</w:t>
+      </w:r>
+      <w:r>
+        <w:t xml:space="preserve">. На этом этапе формируется полный рабочий набор данных, который будет участвовать в запросе. Это включает подзапросы в данном разделе и может </w:t>
+      </w:r>
+      <w:r>
+        <w:lastRenderedPageBreak/>
+        <w:t>приводить к созданию временных таблиц, содержащих все столбцы и строки объединяемых таблиц.</w:t>
+      </w:r>
+    </w:p>
+    <w:p>
+      <w:r>
+        <w:t xml:space="preserve">2. </w:t>
+      </w:r>
+      <w:r>
+        <w:rPr>
+          <w:lang w:val="en-US"/>
+        </w:rPr>
+        <w:t>WHERE</w:t>
+      </w:r>
+    </w:p>
+    <w:p>
+      <w:r>
+        <w:t xml:space="preserve">После формирования рабочего набора данных применяются условия </w:t>
+      </w:r>
+      <w:r>
+        <w:rPr>
+          <w:lang w:val="en-US"/>
+        </w:rPr>
+        <w:t>WHERE</w:t>
+      </w:r>
+      <w:r>
+        <w:t xml:space="preserve">, которые фильтруют отдельные строки. Строки, не удовлетворяющие условиям, отбрасываются. Условия на этом этапе могут обращаться только к столбцам таблиц, указанных в </w:t>
+      </w:r>
+      <w:r>
+        <w:rPr>
+          <w:lang w:val="en-US"/>
+        </w:rPr>
+        <w:t>FROM</w:t>
+      </w:r>
+      <w:r>
+        <w:t xml:space="preserve">. Псевдонимы из </w:t>
+      </w:r>
+      <w:r>
+        <w:rPr>
+          <w:lang w:val="en-US"/>
+        </w:rPr>
+        <w:t>SELECT</w:t>
+      </w:r>
+      <w:r>
+        <w:t xml:space="preserve"> обычно недоступны, так как вычисления в </w:t>
+      </w:r>
+      <w:r>
+        <w:rPr>
+          <w:lang w:val="en-US"/>
+        </w:rPr>
+        <w:t>SELECT</w:t>
+      </w:r>
+      <w:r>
+        <w:t xml:space="preserve"> ещё не выполнены.</w:t>
+      </w:r>
+    </w:p>
+    <w:p>
+      <w:r>
+        <w:t xml:space="preserve">3. </w:t>
+      </w:r>
+      <w:r>
+        <w:rPr>
+          <w:lang w:val="en-US"/>
+        </w:rPr>
+        <w:t>GROUP</w:t>
+      </w:r>
+      <w:r>
+        <w:t xml:space="preserve"> </w:t>
+      </w:r>
+      <w:r>
+        <w:rPr>
+          <w:lang w:val="en-US"/>
+        </w:rPr>
+        <w:t>BY</w:t>
+      </w:r>
+    </w:p>
+    <w:p>
+      <w:r>
+        <w:t xml:space="preserve">Оставшиеся после </w:t>
+      </w:r>
+      <w:r>
+        <w:rPr>
+          <w:lang w:val="en-US"/>
+        </w:rPr>
+        <w:t>WHERE</w:t>
+      </w:r>
+      <w:r>
+        <w:t xml:space="preserve"> строки группируются по значениям столбцов, указанных в </w:t>
+      </w:r>
+      <w:r>
+        <w:rPr>
+          <w:lang w:val="en-US"/>
+        </w:rPr>
+        <w:t>GROUP</w:t>
+      </w:r>
+      <w:r>
+        <w:t xml:space="preserve"> </w:t>
+      </w:r>
+      <w:r>
+        <w:rPr>
+          <w:lang w:val="en-US"/>
+        </w:rPr>
+        <w:t>BY</w:t>
+      </w:r>
+      <w:r>
+        <w:t xml:space="preserve">. В результате количество строк соответствует числу уникальных значений в этих столбцах. Как правило, </w:t>
+      </w:r>
+      <w:r>
+        <w:rPr>
+          <w:lang w:val="en-US"/>
+        </w:rPr>
+        <w:t>GROUP</w:t>
+      </w:r>
+      <w:r>
+        <w:t xml:space="preserve"> </w:t>
+      </w:r>
+      <w:r>
+        <w:rPr>
+          <w:lang w:val="en-US"/>
+        </w:rPr>
+        <w:t>BY</w:t>
+      </w:r>
+      <w:r>
+        <w:t xml:space="preserve"> используется вместе с агрегатными функциями.</w:t>
+      </w:r>
+    </w:p>
+    <w:p>
+      <w:r>
+        <w:t xml:space="preserve">4. </w:t>
+      </w:r>
+      <w:r>
+        <w:rPr>
+          <w:lang w:val="en-US"/>
+        </w:rPr>
+        <w:t>HAVING</w:t>
+      </w:r>
+    </w:p>
+    <w:p>
+      <w:r>
+        <w:t xml:space="preserve">Если в запросе используется </w:t>
+      </w:r>
+      <w:r>
+        <w:rPr>
+          <w:lang w:val="en-US"/>
+        </w:rPr>
+        <w:t>GROUP</w:t>
+      </w:r>
+      <w:r>
+        <w:t xml:space="preserve"> </w:t>
+      </w:r>
+      <w:r>
+        <w:rPr>
+          <w:lang w:val="en-US"/>
+        </w:rPr>
+        <w:t>BY</w:t>
+      </w:r>
+      <w:r>
+        <w:t xml:space="preserve">, условия из </w:t>
+      </w:r>
+      <w:r>
+        <w:rPr>
+          <w:lang w:val="en-US"/>
+        </w:rPr>
+        <w:t>HAVING</w:t>
+      </w:r>
+      <w:r>
+        <w:t xml:space="preserve"> применяются к уже сформированным группам. Группы, не удовлетворяющие условиям, отбрасываются. Аналогично </w:t>
+      </w:r>
+      <w:r>
+        <w:rPr>
+          <w:lang w:val="en-US"/>
+        </w:rPr>
+        <w:t>WHERE</w:t>
+      </w:r>
+      <w:r>
+        <w:t>, псевдонимы на этом этапе в большинстве СУБД недоступны.</w:t>
+      </w:r>
+    </w:p>
+    <w:p>
+      <w:r>
+        <w:t xml:space="preserve">5. </w:t>
+      </w:r>
+      <w:r>
+        <w:rPr>
+          <w:lang w:val="en-US"/>
+        </w:rPr>
+        <w:t>SELECT</w:t>
+      </w:r>
+    </w:p>
+    <w:p>
+      <w:r>
+        <w:t xml:space="preserve">На этом этапе вычисляются все выражения, указанные в </w:t>
+      </w:r>
+      <w:r>
+        <w:rPr>
+          <w:lang w:val="en-US"/>
+        </w:rPr>
+        <w:t>SELECT</w:t>
+      </w:r>
+      <w:r>
+        <w:t>, и формируется набор столбцов результирующей выборки.</w:t>
+      </w:r>
+    </w:p>
+    <w:p>
+      <w:r>
+        <w:t xml:space="preserve">6. </w:t>
+      </w:r>
+      <w:r>
+        <w:rPr>
+          <w:lang w:val="en-US"/>
+        </w:rPr>
+        <w:t>DISTINCT</w:t>
+      </w:r>
+    </w:p>
+    <w:p>
+      <w:r>
+        <w:t xml:space="preserve">Из результирующего набора удаляются строки с повторяющимися значениями в столбцах, помеченных ключевым словом </w:t>
+      </w:r>
+      <w:r>
+        <w:rPr>
+          <w:lang w:val="en-US"/>
+        </w:rPr>
+        <w:t>DISTINCT</w:t>
+      </w:r>
+      <w:r>
+        <w:t>.</w:t>
+      </w:r>
+    </w:p>
+    <w:p>
+      <w:r>
+        <w:t xml:space="preserve">7. </w:t>
+      </w:r>
+      <w:r>
+        <w:rPr>
+          <w:lang w:val="en-US"/>
+        </w:rPr>
+        <w:t>ORDER</w:t>
+      </w:r>
+      <w:r>
+        <w:t xml:space="preserve"> </w:t>
+      </w:r>
+      <w:r>
+        <w:rPr>
+          <w:lang w:val="en-US"/>
+        </w:rPr>
+        <w:t>BY</w:t>
+      </w:r>
+    </w:p>
+    <w:p>
+      <w:r>
+        <w:t xml:space="preserve">Если указано предложение </w:t>
+      </w:r>
+      <w:r>
+        <w:rPr>
+          <w:lang w:val="en-US"/>
+        </w:rPr>
+        <w:t>ORDER</w:t>
+      </w:r>
+      <w:r>
+        <w:t xml:space="preserve"> </w:t>
+      </w:r>
+      <w:r>
+        <w:rPr>
+          <w:lang w:val="en-US"/>
+        </w:rPr>
+        <w:t>BY</w:t>
+      </w:r>
+      <w:r>
+        <w:t>, строки сортируются по заданным столбцам в возрастающем (</w:t>
+      </w:r>
+      <w:r>
+        <w:rPr>
+          <w:lang w:val="en-US"/>
+        </w:rPr>
+        <w:t>ASC</w:t>
+      </w:r>
+      <w:r>
+        <w:t>) или убывающем (</w:t>
+      </w:r>
+      <w:r>
+        <w:rPr>
+          <w:lang w:val="en-US"/>
+        </w:rPr>
+        <w:t>DESC</w:t>
+      </w:r>
+      <w:r>
+        <w:t xml:space="preserve">) порядке. Поскольку выражения из </w:t>
+      </w:r>
+      <w:r>
+        <w:rPr>
+          <w:lang w:val="en-US"/>
+        </w:rPr>
+        <w:t>SELECT</w:t>
+      </w:r>
+      <w:r>
+        <w:t xml:space="preserve"> уже вычислены, здесь можно использовать их псевдонимы.</w:t>
+      </w:r>
+    </w:p>
+    <w:p>
+      <w:r>
+        <w:t xml:space="preserve">8. </w:t>
+      </w:r>
+      <w:r>
+        <w:rPr>
+          <w:lang w:val="en-US"/>
+        </w:rPr>
+        <w:t>LIMIT</w:t>
+      </w:r>
+      <w:r>
+        <w:t xml:space="preserve"> / </w:t>
+      </w:r>
+      <w:r>
+        <w:rPr>
+          <w:lang w:val="en-US"/>
+        </w:rPr>
+        <w:t>OFFSET</w:t>
+      </w:r>
+    </w:p>
+    <w:p>
+      <w:r>
+        <w:lastRenderedPageBreak/>
+        <w:t xml:space="preserve">На последнем этапе применяется ограничение количества возвращаемых строк. Строки, выходящие за пределы диапазона, заданного </w:t>
+      </w:r>
+      <w:r>
+        <w:rPr>
+          <w:lang w:val="en-US"/>
+        </w:rPr>
+        <w:t>LIMIT</w:t>
+      </w:r>
+      <w:r>
+        <w:t xml:space="preserve"> и </w:t>
+      </w:r>
+      <w:r>
+        <w:rPr>
+          <w:lang w:val="en-US"/>
+        </w:rPr>
+        <w:t>OFFSET</w:t>
+      </w:r>
+      <w:r>
+        <w:t>, отбрасываются, и формируется итоговый результат запроса.</w:t>
+      </w:r>
+    </w:p>
+    <w:p>
+      <w:pPr>
+        <w:rPr>
+          <w:lang w:val="en-US"/>
+        </w:rPr>
+      </w:pPr>
+    </w:p>
+    <w:p>
+      <w:pPr>
+        <w:rPr>
+          <w:lang w:val="en-US"/>
+        </w:rPr>
+      </w:pPr>
+      <w:r>
+        <w:rPr>
+          <w:lang w:val="en-US"/>
+        </w:rPr>
+        <w:t xml:space="preserve">Figure </w:t>
+      </w:r>
+      <w:r>
+        <w:rPr>
+          <w:lang w:val="en-US"/>
+        </w:rPr>
+        <w:t>9</w:t>
+      </w:r>
+      <w:r>
+        <w:rPr>
+          <w:lang w:val="en-US"/>
+        </w:rPr>
+        <w:t xml:space="preserve"> illustrates the use of the INSERT statement to add data into a database table.</w:t>
+      </w:r>
+    </w:p>
+    <w:p>
+      <w:pPr>
+        <w:jc w:val="center"/>
+      </w:pPr>
+      <w:r>
+        <w:drawing>
+          <wp:inline distT="0" distB="0" distL="0" distR="0" wp14:anchorId="7D04E262" wp14:editId="71801B22">
+            <wp:extent cx="3728357" cy="773244"/>
+            <wp:effectExtent l="0" t="0" r="5715" b="8255"/>
+            <wp:docPr id="9" name="Рисунок 9"/>
+            <wp:cNvGraphicFramePr>
+              <a:graphicFrameLocks xmlns:a="http://schemas.openxmlformats.org/drawingml/2006/main" noChangeAspect="1"/>
+            </wp:cNvGraphicFramePr>
+            <a:graphic xmlns:a="http://schemas.openxmlformats.org/drawingml/2006/main">
+              <a:graphicData uri="http://schemas.openxmlformats.org/drawingml/2006/picture">
+                <pic:pic xmlns:pic="http://schemas.openxmlformats.org/drawingml/2006/picture">
+                  <pic:nvPicPr>
+                    <pic:cNvPr id="1" name=""/>
+                    <pic:cNvPicPr/>
+                  </pic:nvPicPr>
+                  <pic:blipFill>
+                    <a:blip r:embed="rId12"/>
+                    <a:stretch>
+                      <a:fillRect/>
+                    </a:stretch>
+                  </pic:blipFill>
+                  <pic:spPr>
+                    <a:xfrm>
+                      <a:off x="0" y="0"/>
+                      <a:ext cx="3770702" cy="782026"/>
+                    </a:xfrm>
+                    <a:prstGeom prst="rect">
+                      <a:avLst/>
+                    </a:prstGeom>
+                  </pic:spPr>
+                </pic:pic>
+              </a:graphicData>
+            </a:graphic>
+          </wp:inline>
+        </w:drawing>
+      </w:r>
+    </w:p>
+    <w:p>
+      <w:proofErr w:type="spellStart"/>
+      <w:r>
+        <w:t>Figure</w:t>
+      </w:r>
+      <w:proofErr w:type="spellEnd"/>
+      <w:r>
+        <w:t xml:space="preserve"> </w:t>
+      </w:r>
+      <w:r>
+        <w:t>9</w:t>
+      </w:r>
+      <w:r>
+        <w:t xml:space="preserve">. SQL INSERT </w:t>
+      </w:r>
+      <w:proofErr w:type="spellStart"/>
+      <w:r>
+        <w:t>statement</w:t>
+      </w:r>
+      <w:proofErr w:type="spellEnd"/>
     </w:p>
     <w:sectPr>
       <w:pgSz w:w="11906" w:h="16838"/>

</xml_diff>

<commit_message>
Add descriptions for SQL UPDATE, DELETE, and DDL statements
</commit_message>
<xml_diff>
--- a/SQL.docx
+++ b/SQL.docx
@@ -550,6 +550,7 @@
       </w:pPr>
       <w:r>
         <w:rPr>
+          <w:noProof/>
           <w:lang w:val="en-US"/>
         </w:rPr>
         <w:drawing>
@@ -625,26 +626,17 @@
         <w:rPr>
           <w:lang w:val="en-US"/>
         </w:rPr>
-        <w:t xml:space="preserve">Figure </w:t>
-      </w:r>
-      <w:r>
-        <w:rPr>
-          <w:lang w:val="en-US"/>
-        </w:rPr>
-        <w:t>7</w:t>
-      </w:r>
-      <w:r>
-        <w:rPr>
-          <w:lang w:val="en-US"/>
-        </w:rPr>
-        <w:t xml:space="preserve"> illustrates the use of the HAVING clause to filter grouped results in SQL queries.</w:t>
-      </w:r>
-    </w:p>
-    <w:p>
-      <w:pPr>
-        <w:jc w:val="center"/>
-      </w:pPr>
-      <w:r>
+        <w:t>Figure 7 illustrates the use of the HAVING clause to filter grouped results in SQL queries.</w:t>
+      </w:r>
+    </w:p>
+    <w:p>
+      <w:pPr>
+        <w:jc w:val="center"/>
+      </w:pPr>
+      <w:r>
+        <w:rPr>
+          <w:noProof/>
+        </w:rPr>
         <w:lastRenderedPageBreak/>
         <w:drawing>
           <wp:inline distT="0" distB="0" distL="0" distR="0" wp14:anchorId="18FC6010" wp14:editId="75A71641">
@@ -697,6 +689,9 @@
         <w:t xml:space="preserve">Figure </w:t>
       </w:r>
       <w:r>
+        <w:rPr>
+          <w:lang w:val="en-US"/>
+        </w:rPr>
         <w:t>7</w:t>
       </w:r>
       <w:r>
@@ -716,30 +711,19 @@
         <w:rPr>
           <w:lang w:val="en-US"/>
         </w:rPr>
-        <w:t xml:space="preserve">Figure </w:t>
-      </w:r>
-      <w:r>
-        <w:rPr>
-          <w:lang w:val="en-US"/>
-        </w:rPr>
-        <w:t>8</w:t>
-      </w:r>
-      <w:r>
-        <w:rPr>
-          <w:lang w:val="en-US"/>
-        </w:rPr>
-        <w:t xml:space="preserve"> illustrates the structure and execution order of a complete SQL SELECT query.</w:t>
-      </w:r>
-    </w:p>
-    <w:p>
-      <w:pPr>
-        <w:jc w:val="center"/>
-        <w:rPr>
-          <w:lang w:val="en-US"/>
-        </w:rPr>
-      </w:pPr>
-      <w:r>
-        <w:rPr>
+        <w:t>Figure 8 illustrates the structure and execution order of a complete SQL SELECT query.</w:t>
+      </w:r>
+    </w:p>
+    <w:p>
+      <w:pPr>
+        <w:jc w:val="center"/>
+        <w:rPr>
+          <w:lang w:val="en-US"/>
+        </w:rPr>
+      </w:pPr>
+      <w:r>
+        <w:rPr>
+          <w:noProof/>
           <w:lang w:val="en-US"/>
         </w:rPr>
         <w:drawing>
@@ -1441,43 +1425,28 @@
         <w:t>, отбрасываются, и формируется итоговый результат запроса.</w:t>
       </w:r>
     </w:p>
-    <w:p>
-      <w:pPr>
-        <w:rPr>
-          <w:lang w:val="en-US"/>
-        </w:rPr>
-      </w:pPr>
-    </w:p>
-    <w:p>
-      <w:pPr>
-        <w:rPr>
-          <w:lang w:val="en-US"/>
-        </w:rPr>
-      </w:pPr>
-      <w:r>
-        <w:rPr>
-          <w:lang w:val="en-US"/>
-        </w:rPr>
-        <w:t xml:space="preserve">Figure </w:t>
-      </w:r>
-      <w:r>
-        <w:rPr>
-          <w:lang w:val="en-US"/>
-        </w:rPr>
-        <w:t>9</w:t>
-      </w:r>
-      <w:r>
-        <w:rPr>
-          <w:lang w:val="en-US"/>
-        </w:rPr>
-        <w:t xml:space="preserve"> illustrates the use of the INSERT statement to add data into a database table.</w:t>
-      </w:r>
-    </w:p>
-    <w:p>
-      <w:pPr>
-        <w:jc w:val="center"/>
-      </w:pPr>
-      <w:r>
+    <w:p/>
+    <w:p>
+      <w:pPr>
+        <w:rPr>
+          <w:lang w:val="en-US"/>
+        </w:rPr>
+      </w:pPr>
+      <w:r>
+        <w:rPr>
+          <w:lang w:val="en-US"/>
+        </w:rPr>
+        <w:t>Figure 9 illustrates the use of the INSERT statement to add data into a database table.</w:t>
+      </w:r>
+    </w:p>
+    <w:p>
+      <w:pPr>
+        <w:jc w:val="center"/>
+      </w:pPr>
+      <w:r>
+        <w:rPr>
+          <w:noProof/>
+        </w:rPr>
         <w:drawing>
           <wp:inline distT="0" distB="0" distL="0" distR="0" wp14:anchorId="7D04E262" wp14:editId="71801B22">
             <wp:extent cx="3728357" cy="773244"/>
@@ -1516,25 +1485,712 @@
       </w:r>
     </w:p>
     <w:p>
-      <w:proofErr w:type="spellStart"/>
-      <w:r>
-        <w:t>Figure</w:t>
-      </w:r>
-      <w:proofErr w:type="spellEnd"/>
-      <w:r>
-        <w:t xml:space="preserve"> </w:t>
-      </w:r>
-      <w:r>
-        <w:t>9</w:t>
-      </w:r>
-      <w:r>
-        <w:t xml:space="preserve">. SQL INSERT </w:t>
-      </w:r>
-      <w:proofErr w:type="spellStart"/>
-      <w:r>
-        <w:t>statement</w:t>
-      </w:r>
-      <w:proofErr w:type="spellEnd"/>
+      <w:pPr>
+        <w:jc w:val="center"/>
+        <w:rPr>
+          <w:lang w:val="en-US"/>
+        </w:rPr>
+      </w:pPr>
+      <w:r>
+        <w:rPr>
+          <w:lang w:val="en-US"/>
+        </w:rPr>
+        <w:t>Figure 9. SQL INSERT statement</w:t>
+      </w:r>
+    </w:p>
+    <w:p>
+      <w:pPr>
+        <w:rPr>
+          <w:lang w:val="en-US"/>
+        </w:rPr>
+      </w:pPr>
+      <w:r>
+        <w:rPr>
+          <w:lang w:val="en-US"/>
+        </w:rPr>
+        <w:t xml:space="preserve">Figure </w:t>
+      </w:r>
+      <w:r>
+        <w:rPr>
+          <w:lang w:val="en-US"/>
+        </w:rPr>
+        <w:t>10</w:t>
+      </w:r>
+      <w:r>
+        <w:rPr>
+          <w:lang w:val="en-US"/>
+        </w:rPr>
+        <w:t xml:space="preserve"> illustrates the use of the UPDATE statement to modify existing data in a database table.</w:t>
+      </w:r>
+    </w:p>
+    <w:p>
+      <w:pPr>
+        <w:jc w:val="center"/>
+        <w:rPr>
+          <w:lang w:val="en-US"/>
+        </w:rPr>
+      </w:pPr>
+      <w:r>
+        <w:rPr>
+          <w:lang w:val="en-US"/>
+        </w:rPr>
+        <w:drawing>
+          <wp:inline distT="0" distB="0" distL="0" distR="0" wp14:anchorId="770B17AF" wp14:editId="1333209D">
+            <wp:extent cx="3233057" cy="1255859"/>
+            <wp:effectExtent l="0" t="0" r="5715" b="1905"/>
+            <wp:docPr id="11" name="Рисунок 11"/>
+            <wp:cNvGraphicFramePr>
+              <a:graphicFrameLocks xmlns:a="http://schemas.openxmlformats.org/drawingml/2006/main" noChangeAspect="1"/>
+            </wp:cNvGraphicFramePr>
+            <a:graphic xmlns:a="http://schemas.openxmlformats.org/drawingml/2006/main">
+              <a:graphicData uri="http://schemas.openxmlformats.org/drawingml/2006/picture">
+                <pic:pic xmlns:pic="http://schemas.openxmlformats.org/drawingml/2006/picture">
+                  <pic:nvPicPr>
+                    <pic:cNvPr id="1" name=""/>
+                    <pic:cNvPicPr/>
+                  </pic:nvPicPr>
+                  <pic:blipFill>
+                    <a:blip r:embed="rId13"/>
+                    <a:stretch>
+                      <a:fillRect/>
+                    </a:stretch>
+                  </pic:blipFill>
+                  <pic:spPr>
+                    <a:xfrm>
+                      <a:off x="0" y="0"/>
+                      <a:ext cx="3248447" cy="1261837"/>
+                    </a:xfrm>
+                    <a:prstGeom prst="rect">
+                      <a:avLst/>
+                    </a:prstGeom>
+                  </pic:spPr>
+                </pic:pic>
+              </a:graphicData>
+            </a:graphic>
+          </wp:inline>
+        </w:drawing>
+      </w:r>
+    </w:p>
+    <w:p>
+      <w:pPr>
+        <w:jc w:val="center"/>
+        <w:rPr>
+          <w:lang w:val="en-US"/>
+        </w:rPr>
+      </w:pPr>
+      <w:r>
+        <w:rPr>
+          <w:lang w:val="en-US"/>
+        </w:rPr>
+        <w:t xml:space="preserve">Figure </w:t>
+      </w:r>
+      <w:r>
+        <w:rPr>
+          <w:lang w:val="en-US"/>
+        </w:rPr>
+        <w:t>10</w:t>
+      </w:r>
+      <w:r>
+        <w:rPr>
+          <w:lang w:val="en-US"/>
+        </w:rPr>
+        <w:t>. SQL UPDATE statement</w:t>
+      </w:r>
+    </w:p>
+    <w:p>
+      <w:pPr>
+        <w:rPr>
+          <w:lang w:val="en-US"/>
+        </w:rPr>
+      </w:pPr>
+      <w:r>
+        <w:rPr>
+          <w:lang w:val="en-US"/>
+        </w:rPr>
+        <w:t xml:space="preserve">Figure </w:t>
+      </w:r>
+      <w:r>
+        <w:rPr>
+          <w:lang w:val="en-US"/>
+        </w:rPr>
+        <w:t>11</w:t>
+      </w:r>
+      <w:r>
+        <w:rPr>
+          <w:lang w:val="en-US"/>
+        </w:rPr>
+        <w:t xml:space="preserve"> illustrates the use of the DELETE statement to remove data from a database table.</w:t>
+      </w:r>
+    </w:p>
+    <w:p>
+      <w:pPr>
+        <w:jc w:val="center"/>
+        <w:rPr>
+          <w:lang w:val="en-US"/>
+        </w:rPr>
+      </w:pPr>
+      <w:r>
+        <w:rPr>
+          <w:lang w:val="en-US"/>
+        </w:rPr>
+        <w:drawing>
+          <wp:inline distT="0" distB="0" distL="0" distR="0" wp14:anchorId="566732B2" wp14:editId="31B5AC6E">
+            <wp:extent cx="2269671" cy="1005358"/>
+            <wp:effectExtent l="0" t="0" r="0" b="4445"/>
+            <wp:docPr id="10" name="Рисунок 10"/>
+            <wp:cNvGraphicFramePr>
+              <a:graphicFrameLocks xmlns:a="http://schemas.openxmlformats.org/drawingml/2006/main" noChangeAspect="1"/>
+            </wp:cNvGraphicFramePr>
+            <a:graphic xmlns:a="http://schemas.openxmlformats.org/drawingml/2006/main">
+              <a:graphicData uri="http://schemas.openxmlformats.org/drawingml/2006/picture">
+                <pic:pic xmlns:pic="http://schemas.openxmlformats.org/drawingml/2006/picture">
+                  <pic:nvPicPr>
+                    <pic:cNvPr id="1" name=""/>
+                    <pic:cNvPicPr/>
+                  </pic:nvPicPr>
+                  <pic:blipFill>
+                    <a:blip r:embed="rId14"/>
+                    <a:stretch>
+                      <a:fillRect/>
+                    </a:stretch>
+                  </pic:blipFill>
+                  <pic:spPr>
+                    <a:xfrm>
+                      <a:off x="0" y="0"/>
+                      <a:ext cx="2281649" cy="1010664"/>
+                    </a:xfrm>
+                    <a:prstGeom prst="rect">
+                      <a:avLst/>
+                    </a:prstGeom>
+                  </pic:spPr>
+                </pic:pic>
+              </a:graphicData>
+            </a:graphic>
+          </wp:inline>
+        </w:drawing>
+      </w:r>
+    </w:p>
+    <w:p>
+      <w:pPr>
+        <w:jc w:val="center"/>
+        <w:rPr>
+          <w:lang w:val="en-US"/>
+        </w:rPr>
+      </w:pPr>
+      <w:r>
+        <w:rPr>
+          <w:lang w:val="en-US"/>
+        </w:rPr>
+        <w:t xml:space="preserve">Figure </w:t>
+      </w:r>
+      <w:r>
+        <w:rPr>
+          <w:lang w:val="en-US"/>
+        </w:rPr>
+        <w:t>11</w:t>
+      </w:r>
+      <w:r>
+        <w:rPr>
+          <w:lang w:val="en-US"/>
+        </w:rPr>
+        <w:t>. SQL DELETE statement</w:t>
+      </w:r>
+    </w:p>
+    <w:p>
+      <w:pPr>
+        <w:rPr>
+          <w:lang w:val="en-US"/>
+        </w:rPr>
+      </w:pPr>
+      <w:r>
+        <w:rPr>
+          <w:lang w:val="en-US"/>
+        </w:rPr>
+        <w:t xml:space="preserve">Figure </w:t>
+      </w:r>
+      <w:r>
+        <w:rPr>
+          <w:lang w:val="en-US"/>
+        </w:rPr>
+        <w:t>12</w:t>
+      </w:r>
+      <w:r>
+        <w:rPr>
+          <w:lang w:val="en-US"/>
+        </w:rPr>
+        <w:t xml:space="preserve"> illustrates the use of the CREATE TABLE statement to define a new database table schema.</w:t>
+      </w:r>
+    </w:p>
+    <w:p>
+      <w:pPr>
+        <w:jc w:val="center"/>
+        <w:rPr>
+          <w:lang w:val="en-US"/>
+        </w:rPr>
+      </w:pPr>
+      <w:r>
+        <w:rPr>
+          <w:lang w:val="en-US"/>
+        </w:rPr>
+        <w:drawing>
+          <wp:inline distT="0" distB="0" distL="0" distR="0" wp14:anchorId="3ABA986C" wp14:editId="6EA2FCEB">
+            <wp:extent cx="4996620" cy="1257300"/>
+            <wp:effectExtent l="0" t="0" r="0" b="0"/>
+            <wp:docPr id="12" name="Рисунок 12"/>
+            <wp:cNvGraphicFramePr>
+              <a:graphicFrameLocks xmlns:a="http://schemas.openxmlformats.org/drawingml/2006/main" noChangeAspect="1"/>
+            </wp:cNvGraphicFramePr>
+            <a:graphic xmlns:a="http://schemas.openxmlformats.org/drawingml/2006/main">
+              <a:graphicData uri="http://schemas.openxmlformats.org/drawingml/2006/picture">
+                <pic:pic xmlns:pic="http://schemas.openxmlformats.org/drawingml/2006/picture">
+                  <pic:nvPicPr>
+                    <pic:cNvPr id="1" name=""/>
+                    <pic:cNvPicPr/>
+                  </pic:nvPicPr>
+                  <pic:blipFill>
+                    <a:blip r:embed="rId15"/>
+                    <a:stretch>
+                      <a:fillRect/>
+                    </a:stretch>
+                  </pic:blipFill>
+                  <pic:spPr>
+                    <a:xfrm>
+                      <a:off x="0" y="0"/>
+                      <a:ext cx="5026143" cy="1264729"/>
+                    </a:xfrm>
+                    <a:prstGeom prst="rect">
+                      <a:avLst/>
+                    </a:prstGeom>
+                  </pic:spPr>
+                </pic:pic>
+              </a:graphicData>
+            </a:graphic>
+          </wp:inline>
+        </w:drawing>
+      </w:r>
+    </w:p>
+    <w:p>
+      <w:pPr>
+        <w:jc w:val="center"/>
+        <w:rPr>
+          <w:lang w:val="en-US"/>
+        </w:rPr>
+      </w:pPr>
+      <w:r>
+        <w:rPr>
+          <w:lang w:val="en-US"/>
+        </w:rPr>
+        <w:lastRenderedPageBreak/>
+        <w:t xml:space="preserve">Figure </w:t>
+      </w:r>
+      <w:r>
+        <w:rPr>
+          <w:lang w:val="en-US"/>
+        </w:rPr>
+        <w:t>12</w:t>
+      </w:r>
+      <w:r>
+        <w:rPr>
+          <w:lang w:val="en-US"/>
+        </w:rPr>
+        <w:t>. SQL CREATE TABLE statement</w:t>
+      </w:r>
+    </w:p>
+    <w:p>
+      <w:pPr>
+        <w:rPr>
+          <w:lang w:val="en-US"/>
+        </w:rPr>
+      </w:pPr>
+      <w:r>
+        <w:rPr>
+          <w:lang w:val="en-US"/>
+        </w:rPr>
+        <w:t xml:space="preserve">Figure </w:t>
+      </w:r>
+      <w:r>
+        <w:rPr>
+          <w:lang w:val="en-US"/>
+        </w:rPr>
+        <w:t>13</w:t>
+      </w:r>
+      <w:r>
+        <w:rPr>
+          <w:lang w:val="en-US"/>
+        </w:rPr>
+        <w:t xml:space="preserve"> illustrates the use of the ALTER TABLE statement to add new columns to a database table.</w:t>
+      </w:r>
+    </w:p>
+    <w:p>
+      <w:pPr>
+        <w:jc w:val="center"/>
+        <w:rPr>
+          <w:lang w:val="en-US"/>
+        </w:rPr>
+      </w:pPr>
+      <w:r>
+        <w:rPr>
+          <w:lang w:val="en-US"/>
+        </w:rPr>
+        <w:drawing>
+          <wp:inline distT="0" distB="0" distL="0" distR="0" wp14:anchorId="3B3DCE26" wp14:editId="5522AF8F">
+            <wp:extent cx="3668486" cy="1059647"/>
+            <wp:effectExtent l="0" t="0" r="0" b="7620"/>
+            <wp:docPr id="13" name="Рисунок 13"/>
+            <wp:cNvGraphicFramePr>
+              <a:graphicFrameLocks xmlns:a="http://schemas.openxmlformats.org/drawingml/2006/main" noChangeAspect="1"/>
+            </wp:cNvGraphicFramePr>
+            <a:graphic xmlns:a="http://schemas.openxmlformats.org/drawingml/2006/main">
+              <a:graphicData uri="http://schemas.openxmlformats.org/drawingml/2006/picture">
+                <pic:pic xmlns:pic="http://schemas.openxmlformats.org/drawingml/2006/picture">
+                  <pic:nvPicPr>
+                    <pic:cNvPr id="1" name=""/>
+                    <pic:cNvPicPr/>
+                  </pic:nvPicPr>
+                  <pic:blipFill>
+                    <a:blip r:embed="rId16"/>
+                    <a:stretch>
+                      <a:fillRect/>
+                    </a:stretch>
+                  </pic:blipFill>
+                  <pic:spPr>
+                    <a:xfrm>
+                      <a:off x="0" y="0"/>
+                      <a:ext cx="3690306" cy="1065950"/>
+                    </a:xfrm>
+                    <a:prstGeom prst="rect">
+                      <a:avLst/>
+                    </a:prstGeom>
+                  </pic:spPr>
+                </pic:pic>
+              </a:graphicData>
+            </a:graphic>
+          </wp:inline>
+        </w:drawing>
+      </w:r>
+    </w:p>
+    <w:p>
+      <w:pPr>
+        <w:jc w:val="center"/>
+        <w:rPr>
+          <w:lang w:val="en-US"/>
+        </w:rPr>
+      </w:pPr>
+      <w:r>
+        <w:rPr>
+          <w:lang w:val="en-US"/>
+        </w:rPr>
+        <w:t xml:space="preserve">Figure </w:t>
+      </w:r>
+      <w:r>
+        <w:rPr>
+          <w:lang w:val="en-US"/>
+        </w:rPr>
+        <w:t>13</w:t>
+      </w:r>
+      <w:r>
+        <w:rPr>
+          <w:lang w:val="en-US"/>
+        </w:rPr>
+        <w:t>. SQL ALTER TABLE ADD COLUMN statement</w:t>
+      </w:r>
+    </w:p>
+    <w:p>
+      <w:pPr>
+        <w:rPr>
+          <w:lang w:val="en-US"/>
+        </w:rPr>
+      </w:pPr>
+      <w:r>
+        <w:rPr>
+          <w:lang w:val="en-US"/>
+        </w:rPr>
+        <w:t xml:space="preserve">Figure </w:t>
+      </w:r>
+      <w:r>
+        <w:rPr>
+          <w:lang w:val="en-US"/>
+        </w:rPr>
+        <w:t>14</w:t>
+      </w:r>
+      <w:r>
+        <w:rPr>
+          <w:lang w:val="en-US"/>
+        </w:rPr>
+        <w:t xml:space="preserve"> illustrates the use of the ALTER TABLE statement to remove columns from a database table.</w:t>
+      </w:r>
+    </w:p>
+    <w:p>
+      <w:pPr>
+        <w:jc w:val="center"/>
+        <w:rPr>
+          <w:lang w:val="en-US"/>
+        </w:rPr>
+      </w:pPr>
+      <w:r>
+        <w:rPr>
+          <w:lang w:val="en-US"/>
+        </w:rPr>
+        <w:drawing>
+          <wp:inline distT="0" distB="0" distL="0" distR="0" wp14:anchorId="3E4A6789" wp14:editId="6C0BDD51">
+            <wp:extent cx="2465614" cy="861007"/>
+            <wp:effectExtent l="0" t="0" r="0" b="0"/>
+            <wp:docPr id="14" name="Рисунок 14"/>
+            <wp:cNvGraphicFramePr>
+              <a:graphicFrameLocks xmlns:a="http://schemas.openxmlformats.org/drawingml/2006/main" noChangeAspect="1"/>
+            </wp:cNvGraphicFramePr>
+            <a:graphic xmlns:a="http://schemas.openxmlformats.org/drawingml/2006/main">
+              <a:graphicData uri="http://schemas.openxmlformats.org/drawingml/2006/picture">
+                <pic:pic xmlns:pic="http://schemas.openxmlformats.org/drawingml/2006/picture">
+                  <pic:nvPicPr>
+                    <pic:cNvPr id="1" name=""/>
+                    <pic:cNvPicPr/>
+                  </pic:nvPicPr>
+                  <pic:blipFill>
+                    <a:blip r:embed="rId17"/>
+                    <a:stretch>
+                      <a:fillRect/>
+                    </a:stretch>
+                  </pic:blipFill>
+                  <pic:spPr>
+                    <a:xfrm>
+                      <a:off x="0" y="0"/>
+                      <a:ext cx="2486730" cy="868381"/>
+                    </a:xfrm>
+                    <a:prstGeom prst="rect">
+                      <a:avLst/>
+                    </a:prstGeom>
+                  </pic:spPr>
+                </pic:pic>
+              </a:graphicData>
+            </a:graphic>
+          </wp:inline>
+        </w:drawing>
+      </w:r>
+    </w:p>
+    <w:p>
+      <w:pPr>
+        <w:jc w:val="center"/>
+        <w:rPr>
+          <w:lang w:val="en-US"/>
+        </w:rPr>
+      </w:pPr>
+      <w:r>
+        <w:rPr>
+          <w:lang w:val="en-US"/>
+        </w:rPr>
+        <w:t xml:space="preserve">Figure </w:t>
+      </w:r>
+      <w:r>
+        <w:rPr>
+          <w:lang w:val="en-US"/>
+        </w:rPr>
+        <w:t>14</w:t>
+      </w:r>
+      <w:r>
+        <w:rPr>
+          <w:lang w:val="en-US"/>
+        </w:rPr>
+        <w:t>. SQL ALTER TABLE DROP COLUMN statement</w:t>
+      </w:r>
+    </w:p>
+    <w:p>
+      <w:pPr>
+        <w:rPr>
+          <w:lang w:val="en-US"/>
+        </w:rPr>
+      </w:pPr>
+      <w:r>
+        <w:rPr>
+          <w:lang w:val="en-US"/>
+        </w:rPr>
+        <w:t xml:space="preserve">Figure </w:t>
+      </w:r>
+      <w:r>
+        <w:rPr>
+          <w:lang w:val="en-US"/>
+        </w:rPr>
+        <w:t>15</w:t>
+      </w:r>
+      <w:r>
+        <w:rPr>
+          <w:lang w:val="en-US"/>
+        </w:rPr>
+        <w:t xml:space="preserve"> illustrates the use of the ALTER TABLE statement to rename a database table.</w:t>
+      </w:r>
+    </w:p>
+    <w:p>
+      <w:pPr>
+        <w:jc w:val="center"/>
+        <w:rPr>
+          <w:lang w:val="en-US"/>
+        </w:rPr>
+      </w:pPr>
+      <w:r>
+        <w:rPr>
+          <w:lang w:val="en-US"/>
+        </w:rPr>
+        <w:drawing>
+          <wp:inline distT="0" distB="0" distL="0" distR="0" wp14:anchorId="427F0311" wp14:editId="00585017">
+            <wp:extent cx="2487386" cy="944220"/>
+            <wp:effectExtent l="0" t="0" r="0" b="8890"/>
+            <wp:docPr id="15" name="Рисунок 15"/>
+            <wp:cNvGraphicFramePr>
+              <a:graphicFrameLocks xmlns:a="http://schemas.openxmlformats.org/drawingml/2006/main" noChangeAspect="1"/>
+            </wp:cNvGraphicFramePr>
+            <a:graphic xmlns:a="http://schemas.openxmlformats.org/drawingml/2006/main">
+              <a:graphicData uri="http://schemas.openxmlformats.org/drawingml/2006/picture">
+                <pic:pic xmlns:pic="http://schemas.openxmlformats.org/drawingml/2006/picture">
+                  <pic:nvPicPr>
+                    <pic:cNvPr id="1" name=""/>
+                    <pic:cNvPicPr/>
+                  </pic:nvPicPr>
+                  <pic:blipFill>
+                    <a:blip r:embed="rId18"/>
+                    <a:stretch>
+                      <a:fillRect/>
+                    </a:stretch>
+                  </pic:blipFill>
+                  <pic:spPr>
+                    <a:xfrm>
+                      <a:off x="0" y="0"/>
+                      <a:ext cx="2509824" cy="952738"/>
+                    </a:xfrm>
+                    <a:prstGeom prst="rect">
+                      <a:avLst/>
+                    </a:prstGeom>
+                  </pic:spPr>
+                </pic:pic>
+              </a:graphicData>
+            </a:graphic>
+          </wp:inline>
+        </w:drawing>
+      </w:r>
+    </w:p>
+    <w:p>
+      <w:pPr>
+        <w:jc w:val="center"/>
+        <w:rPr>
+          <w:lang w:val="en-US"/>
+        </w:rPr>
+      </w:pPr>
+      <w:r>
+        <w:rPr>
+          <w:lang w:val="en-US"/>
+        </w:rPr>
+        <w:t xml:space="preserve">Figure </w:t>
+      </w:r>
+      <w:r>
+        <w:rPr>
+          <w:lang w:val="en-US"/>
+        </w:rPr>
+        <w:t>15</w:t>
+      </w:r>
+      <w:r>
+        <w:rPr>
+          <w:lang w:val="en-US"/>
+        </w:rPr>
+        <w:t>. SQL ALTER TABLE RENAME TO statement</w:t>
+      </w:r>
+    </w:p>
+    <w:p>
+      <w:pPr>
+        <w:rPr>
+          <w:lang w:val="en-US"/>
+        </w:rPr>
+      </w:pPr>
+      <w:r>
+        <w:rPr>
+          <w:lang w:val="en-US"/>
+        </w:rPr>
+        <w:t xml:space="preserve">Figure </w:t>
+      </w:r>
+      <w:r>
+        <w:rPr>
+          <w:lang w:val="en-US"/>
+        </w:rPr>
+        <w:t>16</w:t>
+      </w:r>
+      <w:r>
+        <w:rPr>
+          <w:lang w:val="en-US"/>
+        </w:rPr>
+        <w:t xml:space="preserve"> illustrates the use of the DROP TABLE statement to remove a database table and its schema.</w:t>
+      </w:r>
+    </w:p>
+    <w:p>
+      <w:pPr>
+        <w:jc w:val="center"/>
+        <w:rPr>
+          <w:lang w:val="en-US"/>
+        </w:rPr>
+      </w:pPr>
+      <w:r>
+        <w:rPr>
+          <w:lang w:val="en-US"/>
+        </w:rPr>
+        <w:drawing>
+          <wp:inline distT="0" distB="0" distL="0" distR="0" wp14:anchorId="0D45ABDB" wp14:editId="67BEC6C3">
+            <wp:extent cx="2781300" cy="624097"/>
+            <wp:effectExtent l="0" t="0" r="0" b="5080"/>
+            <wp:docPr id="16" name="Рисунок 16"/>
+            <wp:cNvGraphicFramePr>
+              <a:graphicFrameLocks xmlns:a="http://schemas.openxmlformats.org/drawingml/2006/main" noChangeAspect="1"/>
+            </wp:cNvGraphicFramePr>
+            <a:graphic xmlns:a="http://schemas.openxmlformats.org/drawingml/2006/main">
+              <a:graphicData uri="http://schemas.openxmlformats.org/drawingml/2006/picture">
+                <pic:pic xmlns:pic="http://schemas.openxmlformats.org/drawingml/2006/picture">
+                  <pic:nvPicPr>
+                    <pic:cNvPr id="1" name=""/>
+                    <pic:cNvPicPr/>
+                  </pic:nvPicPr>
+                  <pic:blipFill>
+                    <a:blip r:embed="rId19"/>
+                    <a:stretch>
+                      <a:fillRect/>
+                    </a:stretch>
+                  </pic:blipFill>
+                  <pic:spPr>
+                    <a:xfrm>
+                      <a:off x="0" y="0"/>
+                      <a:ext cx="2814297" cy="631501"/>
+                    </a:xfrm>
+                    <a:prstGeom prst="rect">
+                      <a:avLst/>
+                    </a:prstGeom>
+                  </pic:spPr>
+                </pic:pic>
+              </a:graphicData>
+            </a:graphic>
+          </wp:inline>
+        </w:drawing>
+      </w:r>
+    </w:p>
+    <w:p>
+      <w:pPr>
+        <w:jc w:val="center"/>
+        <w:rPr>
+          <w:lang w:val="en-US"/>
+        </w:rPr>
+      </w:pPr>
+      <w:r>
+        <w:rPr>
+          <w:lang w:val="en-US"/>
+        </w:rPr>
+        <w:t xml:space="preserve">Figure </w:t>
+      </w:r>
+      <w:r>
+        <w:rPr>
+          <w:lang w:val="en-US"/>
+        </w:rPr>
+        <w:t>16</w:t>
+      </w:r>
+      <w:r>
+        <w:rPr>
+          <w:lang w:val="en-US"/>
+        </w:rPr>
+        <w:t>. SQL DROP TABLE statement</w:t>
+      </w:r>
     </w:p>
     <w:sectPr>
       <w:pgSz w:w="11906" w:h="16838"/>

</xml_diff>

<commit_message>
Figure 9 has been changed
</commit_message>
<xml_diff>
--- a/SQL.docx
+++ b/SQL.docx
@@ -1448,10 +1448,10 @@
           <w:noProof/>
         </w:rPr>
         <w:drawing>
-          <wp:inline distT="0" distB="0" distL="0" distR="0" wp14:anchorId="7D04E262" wp14:editId="71801B22">
-            <wp:extent cx="3728357" cy="773244"/>
-            <wp:effectExtent l="0" t="0" r="5715" b="8255"/>
-            <wp:docPr id="9" name="Рисунок 9"/>
+          <wp:inline distT="0" distB="0" distL="0" distR="0" wp14:anchorId="3FB10D32" wp14:editId="10900B18">
+            <wp:extent cx="3713480" cy="1186885"/>
+            <wp:effectExtent l="0" t="0" r="1270" b="0"/>
+            <wp:docPr id="17" name="Рисунок 17"/>
             <wp:cNvGraphicFramePr>
               <a:graphicFrameLocks xmlns:a="http://schemas.openxmlformats.org/drawingml/2006/main" noChangeAspect="1"/>
             </wp:cNvGraphicFramePr>
@@ -1471,7 +1471,7 @@
                   <pic:spPr>
                     <a:xfrm>
                       <a:off x="0" y="0"/>
-                      <a:ext cx="3770702" cy="782026"/>
+                      <a:ext cx="3729118" cy="1191883"/>
                     </a:xfrm>
                     <a:prstGeom prst="rect">
                       <a:avLst/>
@@ -1532,6 +1532,7 @@
       </w:pPr>
       <w:r>
         <w:rPr>
+          <w:noProof/>
           <w:lang w:val="en-US"/>
         </w:rPr>
         <w:drawing>
@@ -1631,6 +1632,7 @@
       </w:pPr>
       <w:r>
         <w:rPr>
+          <w:noProof/>
           <w:lang w:val="en-US"/>
         </w:rPr>
         <w:drawing>
@@ -1730,8 +1732,10 @@
       </w:pPr>
       <w:r>
         <w:rPr>
-          <w:lang w:val="en-US"/>
-        </w:rPr>
+          <w:noProof/>
+          <w:lang w:val="en-US"/>
+        </w:rPr>
+        <w:lastRenderedPageBreak/>
         <w:drawing>
           <wp:inline distT="0" distB="0" distL="0" distR="0" wp14:anchorId="3ABA986C" wp14:editId="6EA2FCEB">
             <wp:extent cx="4996620" cy="1257300"/>
@@ -1780,7 +1784,6 @@
         <w:rPr>
           <w:lang w:val="en-US"/>
         </w:rPr>
-        <w:lastRenderedPageBreak/>
         <w:t xml:space="preserve">Figure </w:t>
       </w:r>
       <w:r>
@@ -1830,6 +1833,7 @@
       </w:pPr>
       <w:r>
         <w:rPr>
+          <w:noProof/>
           <w:lang w:val="en-US"/>
         </w:rPr>
         <w:drawing>
@@ -1929,6 +1933,7 @@
       </w:pPr>
       <w:r>
         <w:rPr>
+          <w:noProof/>
           <w:lang w:val="en-US"/>
         </w:rPr>
         <w:drawing>
@@ -2028,6 +2033,7 @@
       </w:pPr>
       <w:r>
         <w:rPr>
+          <w:noProof/>
           <w:lang w:val="en-US"/>
         </w:rPr>
         <w:drawing>
@@ -2127,6 +2133,7 @@
       </w:pPr>
       <w:r>
         <w:rPr>
+          <w:noProof/>
           <w:lang w:val="en-US"/>
         </w:rPr>
         <w:drawing>

</xml_diff>